<commit_message>
mysql root reset password
</commit_message>
<xml_diff>
--- a/spring学习教程.docx
+++ b/spring学习教程.docx
@@ -4,7 +4,7 @@
   <w:body>
     <w:p>
       <w:pPr>
-        <w:pStyle w:val="2"/>
+        <w:pStyle w:val="4"/>
       </w:pPr>
       <w:r>
         <w:t>Demo</w:t>
@@ -1426,180 +1426,281 @@
     <w:p>
       <w:pPr>
         <w:pStyle w:val="a8"/>
-        <w:rPr>
-          <w:i/>
-          <w:sz w:val="16"/>
-        </w:rPr>
-      </w:pPr>
-      <w:r>
-        <w:rPr>
-          <w:i/>
-          <w:sz w:val="16"/>
-        </w:rPr>
+      </w:pPr>
+      <w:r>
         <w:t xml:space="preserve">mysql </w:t>
       </w:r>
       <w:r>
-        <w:rPr>
-          <w:i/>
-          <w:sz w:val="16"/>
-        </w:rPr>
         <w:t>报错</w:t>
       </w:r>
       <w:r>
-        <w:rPr>
-          <w:i/>
-          <w:sz w:val="16"/>
-        </w:rPr>
         <w:t>Error: ER_NOT_SUPPORTED_AUTH_MODE: Client does not support authentication protocol requested by server; consider upgrading MySQL client</w:t>
       </w:r>
     </w:p>
     <w:p>
       <w:pPr>
         <w:pStyle w:val="a8"/>
-        <w:rPr>
-          <w:i/>
-          <w:sz w:val="16"/>
-        </w:rPr>
-      </w:pPr>
-      <w:r>
-        <w:rPr>
-          <w:i/>
-          <w:sz w:val="16"/>
-        </w:rPr>
+      </w:pPr>
+      <w:r>
         <w:t>起因：</w:t>
       </w:r>
       <w:r>
-        <w:rPr>
-          <w:i/>
-          <w:sz w:val="16"/>
-        </w:rPr>
         <w:t>mysql8.0</w:t>
       </w:r>
       <w:r>
-        <w:rPr>
-          <w:i/>
-          <w:sz w:val="16"/>
-        </w:rPr>
         <w:t>加密方式的原因报错。</w:t>
       </w:r>
     </w:p>
     <w:p>
       <w:pPr>
         <w:pStyle w:val="a8"/>
-        <w:rPr>
-          <w:i/>
-          <w:sz w:val="16"/>
-        </w:rPr>
-      </w:pPr>
-      <w:r>
-        <w:rPr>
-          <w:i/>
-          <w:sz w:val="16"/>
-        </w:rPr>
+      </w:pPr>
+      <w:r>
         <w:t>解决办法：</w:t>
       </w:r>
     </w:p>
     <w:p>
       <w:pPr>
         <w:pStyle w:val="a8"/>
-        <w:rPr>
-          <w:i/>
-          <w:sz w:val="16"/>
-        </w:rPr>
-      </w:pPr>
-      <w:r>
-        <w:rPr>
-          <w:i/>
-          <w:sz w:val="16"/>
-        </w:rPr>
+      </w:pPr>
+      <w:r>
         <w:t>执行指令</w:t>
       </w:r>
     </w:p>
     <w:p>
       <w:pPr>
         <w:pStyle w:val="a8"/>
-        <w:rPr>
-          <w:i/>
-          <w:sz w:val="16"/>
-        </w:rPr>
-      </w:pPr>
-      <w:r>
-        <w:rPr>
-          <w:i/>
-          <w:sz w:val="16"/>
-        </w:rPr>
+      </w:pPr>
+      <w:r>
         <w:t>mysql -u root -p</w:t>
       </w:r>
     </w:p>
     <w:p>
       <w:pPr>
         <w:pStyle w:val="a8"/>
-        <w:rPr>
-          <w:i/>
-          <w:sz w:val="16"/>
-        </w:rPr>
-      </w:pPr>
-      <w:r>
-        <w:rPr>
-          <w:i/>
-          <w:sz w:val="16"/>
-        </w:rPr>
+      </w:pPr>
+      <w:r>
         <w:t>123456</w:t>
       </w:r>
     </w:p>
     <w:p>
       <w:pPr>
         <w:pStyle w:val="a8"/>
-        <w:rPr>
-          <w:i/>
-          <w:sz w:val="16"/>
-        </w:rPr>
-      </w:pPr>
-      <w:r>
-        <w:rPr>
-          <w:i/>
-          <w:sz w:val="16"/>
-        </w:rPr>
+      </w:pPr>
+      <w:r>
         <w:t>use mysql;</w:t>
       </w:r>
     </w:p>
     <w:p>
       <w:pPr>
         <w:pStyle w:val="a8"/>
-        <w:rPr>
-          <w:i/>
-          <w:sz w:val="16"/>
-        </w:rPr>
-      </w:pPr>
-      <w:r>
-        <w:rPr>
-          <w:i/>
-          <w:sz w:val="16"/>
-        </w:rPr>
+      </w:pPr>
+      <w:r>
         <w:t>alter user 'root'@'localhost' identified with mysql_native_password by '123456';</w:t>
       </w:r>
     </w:p>
     <w:p>
       <w:pPr>
         <w:pStyle w:val="a8"/>
-        <w:rPr>
-          <w:i/>
-          <w:sz w:val="16"/>
-        </w:rPr>
-      </w:pPr>
-      <w:r>
-        <w:rPr>
-          <w:i/>
-          <w:sz w:val="16"/>
-        </w:rPr>
+      </w:pPr>
+      <w:r>
         <w:t>flush privileges;</w:t>
       </w:r>
     </w:p>
     <w:p>
       <w:pPr>
         <w:pStyle w:val="a8"/>
-        <w:rPr>
-          <w:rFonts w:ascii="Consolas" w:hAnsi="Consolas" w:cs="宋体"/>
+      </w:pPr>
+    </w:p>
+    <w:p>
+      <w:pPr>
+        <w:pStyle w:val="3"/>
+      </w:pPr>
+      <w:r>
+        <w:t xml:space="preserve">My sql Root </w:t>
+      </w:r>
+      <w:r>
+        <w:t>密码忘记了</w:t>
+      </w:r>
+      <w:bookmarkStart w:id="0" w:name="_GoBack"/>
+      <w:bookmarkEnd w:id="0"/>
+      <w:r>
+        <w:t>怎么办？</w:t>
+      </w:r>
+    </w:p>
+    <w:p>
+      <w:pPr>
+        <w:pStyle w:val="a8"/>
+        <w:rPr>
+          <w:rFonts w:hint="eastAsia"/>
+        </w:rPr>
+      </w:pPr>
+      <w:r>
+        <w:t>https://blog.csdn.net/baidu_32363401/article/details/81544573</w:t>
+      </w:r>
+    </w:p>
+    <w:p>
+      <w:pPr>
+        <w:pStyle w:val="a8"/>
+      </w:pPr>
+      <w:r>
+        <w:rPr>
+          <w:rFonts w:hint="eastAsia"/>
+        </w:rPr>
+        <w:t>1</w:t>
+      </w:r>
+      <w:r>
+        <w:t>先关闭</w:t>
+      </w:r>
+      <w:r>
+        <w:t>MySQL</w:t>
+      </w:r>
+      <w:r>
+        <w:t>服务，然后使用</w:t>
+      </w:r>
+      <w:r>
+        <w:t>“–skip-grant-tables”</w:t>
+      </w:r>
+      <w:r>
+        <w:t>配置项，跳过权限验证方式重启</w:t>
+      </w:r>
+      <w:r>
+        <w:t>MySQL</w:t>
+      </w:r>
+      <w:r>
+        <w:t>服务</w:t>
+      </w:r>
+    </w:p>
+    <w:p>
+      <w:pPr>
+        <w:pStyle w:val="a8"/>
+      </w:pPr>
+      <w:r>
+        <w:t>mysqld –shared-memory –skip-grant-tables</w:t>
+      </w:r>
+    </w:p>
+    <w:p>
+      <w:pPr>
+        <w:pStyle w:val="a8"/>
+      </w:pPr>
+      <w:r>
+        <w:rPr>
+          <w:rStyle w:val="a7"/>
+        </w:rPr>
+        <w:t>步骤</w:t>
+      </w:r>
+      <w:r>
+        <w:rPr>
+          <w:rStyle w:val="a7"/>
+        </w:rPr>
+        <w:t>2</w:t>
+      </w:r>
+      <w:r>
+        <w:rPr>
+          <w:rStyle w:val="a7"/>
+        </w:rPr>
+        <w:t>：</w:t>
+      </w:r>
+      <w:r>
+        <w:t>在打开一个终端，在里面使用免密的方式登陆数据库，直接运行</w:t>
+      </w:r>
+      <w:r>
+        <w:t>mysql</w:t>
+      </w:r>
+      <w:r>
+        <w:t>即可：</w:t>
+      </w:r>
+    </w:p>
+    <w:p>
+      <w:pPr>
+        <w:pStyle w:val="a8"/>
+      </w:pPr>
+      <w:r>
+        <w:rPr>
+          <w:rStyle w:val="a7"/>
+        </w:rPr>
+        <w:t>步骤</w:t>
+      </w:r>
+      <w:r>
+        <w:rPr>
+          <w:rStyle w:val="a7"/>
+        </w:rPr>
+        <w:t>3</w:t>
+      </w:r>
+      <w:r>
+        <w:rPr>
+          <w:rStyle w:val="a7"/>
+        </w:rPr>
+        <w:t>：</w:t>
+      </w:r>
+      <w:r>
+        <w:t>首先刷新执行指令</w:t>
+      </w:r>
+      <w:r>
+        <w:t>“FLUSH PRIVILEGES;”</w:t>
+      </w:r>
+      <w:r>
+        <w:t>，刷新权限：</w:t>
+      </w:r>
+    </w:p>
+    <w:p>
+      <w:pPr>
+        <w:pStyle w:val="a8"/>
+      </w:pPr>
+      <w:r>
+        <w:t>然后执行指令</w:t>
+      </w:r>
+      <w:r>
+        <w:t>“ALTER USER ‘root’@’localhost’ IDENTIFIED BY ‘new_psd_123’;”</w:t>
+      </w:r>
+      <w:r>
+        <w:t>进行密码更新操作，</w:t>
+      </w:r>
+      <w:r>
+        <w:t>“new_psd_123”</w:t>
+      </w:r>
+      <w:r>
+        <w:t>即是设置的新密码：</w:t>
+      </w:r>
+    </w:p>
+    <w:p>
+      <w:pPr>
+        <w:pStyle w:val="a8"/>
+        <w:rPr>
+          <w:rFonts w:hint="eastAsia"/>
+        </w:rPr>
+      </w:pPr>
+      <w:r>
+        <w:t>设置完成后，正常启动</w:t>
+      </w:r>
+      <w:r>
+        <w:t>MySQL</w:t>
+      </w:r>
+      <w:r>
+        <w:t>服务，使用用户名密码进行验证是否设置成功</w:t>
+      </w:r>
+    </w:p>
+    <w:p>
+      <w:pPr>
+        <w:pStyle w:val="a8"/>
+        <w:rPr>
+          <w:rFonts w:hint="eastAsia"/>
+        </w:rPr>
+      </w:pPr>
+    </w:p>
+    <w:p>
+      <w:pPr>
+        <w:pStyle w:val="a8"/>
+        <w:rPr>
+          <w:rFonts w:hint="eastAsia"/>
+        </w:rPr>
+      </w:pPr>
+    </w:p>
+    <w:p>
+      <w:pPr>
+        <w:pStyle w:val="a8"/>
+        <w:rPr>
+          <w:rFonts w:ascii="Consolas" w:hAnsi="Consolas" w:cs="宋体" w:hint="eastAsia"/>
           <w:i/>
           <w:color w:val="000000"/>
           <w:sz w:val="10"/>
@@ -1865,7 +1966,7 @@
         </w:rPr>
         <w:t xml:space="preserve"> [1]</w:t>
       </w:r>
-      <w:bookmarkStart w:id="0" w:name="ref_[1]_1036852"/>
+      <w:bookmarkStart w:id="1" w:name="ref_[1]_1036852"/>
       <w:r>
         <w:rPr>
           <w:rFonts w:ascii="Arial" w:hAnsi="Arial" w:cs="Arial"/>
@@ -1875,7 +1976,7 @@
         </w:rPr>
         <w:t> </w:t>
       </w:r>
-      <w:bookmarkEnd w:id="0"/>
+      <w:bookmarkEnd w:id="1"/>
       <w:r>
         <w:rPr>
           <w:rFonts w:ascii="Arial" w:hAnsi="Arial" w:cs="Arial"/>
@@ -4138,7 +4239,6 @@
       <w:pPr>
         <w:pStyle w:val="3"/>
       </w:pPr>
-      <w:bookmarkStart w:id="1" w:name="_GoBack"/>
       <w:r>
         <w:lastRenderedPageBreak/>
         <w:t xml:space="preserve">Spring-boot post </w:t>
@@ -4147,7 +4247,6 @@
         <w:t>安全</w:t>
       </w:r>
     </w:p>
-    <w:bookmarkEnd w:id="1"/>
     <w:p>
       <w:pPr>
         <w:ind w:firstLine="420"/>
@@ -4206,13 +4305,51 @@
       </w:hyperlink>
     </w:p>
     <w:p>
-      <w:pPr>
-        <w:rPr>
-          <w:rFonts w:hint="eastAsia"/>
-        </w:rPr>
-      </w:pPr>
-      <w:r>
-        <w:t>https://stackoverflow.com/questions/25159772/jquery-post-giving-403-forbidden-error-in-spring-mvc</w:t>
+      <w:hyperlink r:id="rId17" w:history="1">
+        <w:r>
+          <w:rPr>
+            <w:rStyle w:val="a3"/>
+          </w:rPr>
+          <w:t>https://stackoverflow.com/questions/25159772/jquery-post-giving-403-forbidden-error-in-spring-mvc</w:t>
+        </w:r>
+      </w:hyperlink>
+    </w:p>
+    <w:p/>
+    <w:p>
+      <w:r>
+        <w:rPr>
+          <w:rStyle w:val="a7"/>
+        </w:rPr>
+        <w:t>一</w:t>
+      </w:r>
+      <w:r>
+        <w:rPr>
+          <w:rStyle w:val="a7"/>
+        </w:rPr>
+        <w:t>:RestApi</w:t>
+      </w:r>
+      <w:r>
+        <w:rPr>
+          <w:rStyle w:val="a7"/>
+        </w:rPr>
+        <w:t>接口增加</w:t>
+      </w:r>
+      <w:r>
+        <w:rPr>
+          <w:rStyle w:val="a7"/>
+        </w:rPr>
+        <w:t>JWT</w:t>
+      </w:r>
+      <w:r>
+        <w:rPr>
+          <w:rStyle w:val="a7"/>
+        </w:rPr>
+        <w:t>认证功能</w:t>
+      </w:r>
+    </w:p>
+    <w:p>
+      <w:r>
+        <w:t>https://gitee.com/micai/springboot-springsecurity-jwt-demo</w:t>
       </w:r>
     </w:p>
     <w:sectPr>
@@ -4971,6 +5108,29 @@
       <w:szCs w:val="32"/>
     </w:rPr>
   </w:style>
+  <w:style w:type="paragraph" w:styleId="4">
+    <w:name w:val="heading 4"/>
+    <w:basedOn w:val="a"/>
+    <w:next w:val="a"/>
+    <w:link w:val="4Char"/>
+    <w:uiPriority w:val="9"/>
+    <w:unhideWhenUsed/>
+    <w:qFormat/>
+    <w:rsid w:val="000447C6"/>
+    <w:pPr>
+      <w:keepNext/>
+      <w:keepLines/>
+      <w:spacing w:before="280" w:after="290" w:line="376" w:lineRule="auto"/>
+      <w:outlineLvl w:val="3"/>
+    </w:pPr>
+    <w:rPr>
+      <w:rFonts w:asciiTheme="majorHAnsi" w:eastAsiaTheme="majorEastAsia" w:hAnsiTheme="majorHAnsi" w:cstheme="majorBidi"/>
+      <w:b/>
+      <w:bCs/>
+      <w:sz w:val="28"/>
+      <w:szCs w:val="28"/>
+    </w:rPr>
+  </w:style>
   <w:style w:type="character" w:default="1" w:styleId="a0">
     <w:name w:val="Default Paragraph Font"/>
     <w:uiPriority w:val="1"/>
@@ -5250,6 +5410,20 @@
       <w:szCs w:val="32"/>
     </w:rPr>
   </w:style>
+  <w:style w:type="character" w:customStyle="1" w:styleId="4Char">
+    <w:name w:val="标题 4 Char"/>
+    <w:basedOn w:val="a0"/>
+    <w:link w:val="4"/>
+    <w:uiPriority w:val="9"/>
+    <w:rsid w:val="000447C6"/>
+    <w:rPr>
+      <w:rFonts w:asciiTheme="majorHAnsi" w:eastAsiaTheme="majorEastAsia" w:hAnsiTheme="majorHAnsi" w:cstheme="majorBidi"/>
+      <w:b/>
+      <w:bCs/>
+      <w:sz w:val="28"/>
+      <w:szCs w:val="28"/>
+    </w:rPr>
+  </w:style>
 </w:styles>
 </file>
 
@@ -5519,7 +5693,7 @@
 </file>
 
 <file path=customXml/itemProps1.xml><?xml version="1.0" encoding="utf-8"?>
-<ds:datastoreItem xmlns:ds="http://schemas.openxmlformats.org/officeDocument/2006/customXml" ds:itemID="{D3063D06-47D3-42FC-9351-3569E462C8F8}">
+<ds:datastoreItem xmlns:ds="http://schemas.openxmlformats.org/officeDocument/2006/customXml" ds:itemID="{A6BFC1D3-13AE-4404-899B-8DCC978CE20D}">
   <ds:schemaRefs>
     <ds:schemaRef ds:uri="http://schemas.openxmlformats.org/officeDocument/2006/bibliography"/>
   </ds:schemaRefs>

</xml_diff>